<commit_message>
Updated Dokumentation Scrum 426.docx
</commit_message>
<xml_diff>
--- a/Dokumentation Scrum 426.docx
+++ b/Dokumentation Scrum 426.docx
@@ -16,7 +16,23 @@
           <w:sz w:val="52"/>
           <w:szCs w:val="52"/>
         </w:rPr>
-        <w:t>Dokumentation Scrum 426</w:t>
+        <w:t xml:space="preserve">Dokumentation </w:t>
+      </w:r>
+      <w:proofErr w:type="spellStart"/>
+      <w:r>
+        <w:rPr>
+          <w:sz w:val="52"/>
+          <w:szCs w:val="52"/>
+        </w:rPr>
+        <w:t>Scrum</w:t>
+      </w:r>
+      <w:proofErr w:type="spellEnd"/>
+      <w:r>
+        <w:rPr>
+          <w:sz w:val="52"/>
+          <w:szCs w:val="52"/>
+        </w:rPr>
+        <w:t xml:space="preserve"> 426</w:t>
       </w:r>
     </w:p>
     <w:p>
@@ -177,25 +193,98 @@
         <w:t xml:space="preserve"> Beispiele</w:t>
       </w:r>
       <w:r>
-        <w:t xml:space="preserve"> in unserem Code sind bspw. NavBar, Footer und </w:t>
-      </w:r>
-      <w:r>
-        <w:t xml:space="preserve">FruitDivider </w:t>
-      </w:r>
-    </w:p>
-    <w:p>
-      <w:pPr>
-        <w:rPr>
-          <w:sz w:val="24"/>
-          <w:szCs w:val="24"/>
-        </w:rPr>
-      </w:pPr>
+        <w:t xml:space="preserve"> in unserem Code sind bspw. </w:t>
+      </w:r>
+      <w:proofErr w:type="spellStart"/>
+      <w:r>
+        <w:t>NavBar</w:t>
+      </w:r>
+      <w:proofErr w:type="spellEnd"/>
+      <w:r>
+        <w:t xml:space="preserve">, </w:t>
+      </w:r>
+      <w:proofErr w:type="spellStart"/>
+      <w:r>
+        <w:t>Footer</w:t>
+      </w:r>
+      <w:proofErr w:type="spellEnd"/>
+      <w:r>
+        <w:t xml:space="preserve"> und </w:t>
+      </w:r>
+      <w:proofErr w:type="spellStart"/>
+      <w:r>
+        <w:t>FruitDivider</w:t>
+      </w:r>
+      <w:proofErr w:type="spellEnd"/>
+      <w:r>
+        <w:t xml:space="preserve"> </w:t>
+      </w:r>
+    </w:p>
+    <w:p>
+      <w:pPr>
+        <w:rPr>
+          <w:sz w:val="24"/>
+          <w:szCs w:val="24"/>
+        </w:rPr>
+      </w:pPr>
+      <w:proofErr w:type="spellStart"/>
       <w:r>
         <w:rPr>
           <w:sz w:val="24"/>
           <w:szCs w:val="24"/>
         </w:rPr>
         <w:t>DoD</w:t>
+      </w:r>
+      <w:proofErr w:type="spellEnd"/>
+    </w:p>
+    <w:p>
+      <w:pPr>
+        <w:pStyle w:val="Listenabsatz"/>
+        <w:numPr>
+          <w:ilvl w:val="0"/>
+          <w:numId w:val="4"/>
+        </w:numPr>
+        <w:rPr>
+          <w:sz w:val="24"/>
+          <w:szCs w:val="24"/>
+        </w:rPr>
+      </w:pPr>
+      <w:r>
+        <w:rPr>
+          <w:sz w:val="24"/>
+          <w:szCs w:val="24"/>
+        </w:rPr>
+        <w:t xml:space="preserve">Wir nutzten </w:t>
+      </w:r>
+      <w:proofErr w:type="spellStart"/>
+      <w:r>
+        <w:rPr>
+          <w:sz w:val="24"/>
+          <w:szCs w:val="24"/>
+        </w:rPr>
+        <w:t>DoD</w:t>
+      </w:r>
+      <w:proofErr w:type="spellEnd"/>
+      <w:r>
+        <w:rPr>
+          <w:sz w:val="24"/>
+          <w:szCs w:val="24"/>
+        </w:rPr>
+        <w:t xml:space="preserve"> für alle Tasks, um zu definieren, wann dieser fertig ist. </w:t>
+      </w:r>
+      <w:r>
+        <w:rPr>
+          <w:sz w:val="24"/>
+          <w:szCs w:val="24"/>
+        </w:rPr>
+        <w:t xml:space="preserve">Zugleich dienten sie uns auch um Zielorientiert die Tasks </w:t>
+      </w:r>
+      <w:r>
+        <w:rPr>
+          <w:sz w:val="24"/>
+          <w:szCs w:val="24"/>
+        </w:rPr>
+        <w:t xml:space="preserve">abzubauen. </w:t>
       </w:r>
     </w:p>
     <w:p>
@@ -318,6 +407,9 @@
         </w:numPr>
       </w:pPr>
       <w:r>
+        <w:rPr>
+          <w:noProof/>
+        </w:rPr>
         <w:drawing>
           <wp:anchor distT="0" distB="0" distL="114300" distR="114300" simplePos="0" relativeHeight="251658240" behindDoc="0" locked="0" layoutInCell="1" allowOverlap="1" wp14:anchorId="2207B568" wp14:editId="7D07646A">
             <wp:simplePos x="0" y="0"/>
@@ -390,13 +482,50 @@
         <w:t>(</w:t>
       </w:r>
       <w:r>
-        <w:t xml:space="preserve"> Don’t Repeat Yourself</w:t>
-      </w:r>
-      <w:r>
-        <w:t xml:space="preserve">). Aufgezeigt wird es super an unseren NavBar. Damit wir nicht in jedem unseren Komponenten den gleichen Code für den NavBar </w:t>
-      </w:r>
-      <w:r>
-        <w:t>tuen müssen, haben wir aus dem NavBar eine eigene Komponente gemacht.</w:t>
+        <w:t xml:space="preserve"> </w:t>
+      </w:r>
+      <w:proofErr w:type="spellStart"/>
+      <w:r>
+        <w:t>Don’t</w:t>
+      </w:r>
+      <w:proofErr w:type="spellEnd"/>
+      <w:r>
+        <w:t xml:space="preserve"> Repeat </w:t>
+      </w:r>
+      <w:proofErr w:type="spellStart"/>
+      <w:r>
+        <w:t>Yourself</w:t>
+      </w:r>
+      <w:proofErr w:type="spellEnd"/>
+      <w:r>
+        <w:t xml:space="preserve">). Aufgezeigt wird es super an unseren </w:t>
+      </w:r>
+      <w:proofErr w:type="spellStart"/>
+      <w:r>
+        <w:t>NavBar</w:t>
+      </w:r>
+      <w:proofErr w:type="spellEnd"/>
+      <w:r>
+        <w:t xml:space="preserve">. Damit wir nicht in jedem unseren Komponenten den gleichen Code für den </w:t>
+      </w:r>
+      <w:proofErr w:type="spellStart"/>
+      <w:r>
+        <w:t>NavBar</w:t>
+      </w:r>
+      <w:proofErr w:type="spellEnd"/>
+      <w:r>
+        <w:t xml:space="preserve"> </w:t>
+      </w:r>
+      <w:r>
+        <w:t xml:space="preserve">tuen müssen, haben wir aus dem </w:t>
+      </w:r>
+      <w:proofErr w:type="spellStart"/>
+      <w:r>
+        <w:t>NavBar</w:t>
+      </w:r>
+      <w:proofErr w:type="spellEnd"/>
+      <w:r>
+        <w:t xml:space="preserve"> eine eigene Komponente gemacht.</w:t>
       </w:r>
       <w:r>
         <w:rPr>
@@ -446,7 +575,23 @@
           <w:sz w:val="24"/>
           <w:szCs w:val="24"/>
         </w:rPr>
-        <w:t>Als Version Controll System benutzen</w:t>
+        <w:t xml:space="preserve">Als Version </w:t>
+      </w:r>
+      <w:proofErr w:type="spellStart"/>
+      <w:r>
+        <w:rPr>
+          <w:sz w:val="24"/>
+          <w:szCs w:val="24"/>
+        </w:rPr>
+        <w:t>Controll</w:t>
+      </w:r>
+      <w:proofErr w:type="spellEnd"/>
+      <w:r>
+        <w:rPr>
+          <w:sz w:val="24"/>
+          <w:szCs w:val="24"/>
+        </w:rPr>
+        <w:t xml:space="preserve"> System benutzen</w:t>
       </w:r>
       <w:r>
         <w:rPr>
@@ -460,7 +605,39 @@
           <w:sz w:val="24"/>
           <w:szCs w:val="24"/>
         </w:rPr>
-        <w:t xml:space="preserve">wir das in Azure DevOps integrierte GitLab. </w:t>
+        <w:t xml:space="preserve">wir das in Azure </w:t>
+      </w:r>
+      <w:proofErr w:type="spellStart"/>
+      <w:r>
+        <w:rPr>
+          <w:sz w:val="24"/>
+          <w:szCs w:val="24"/>
+        </w:rPr>
+        <w:t>DevOps</w:t>
+      </w:r>
+      <w:proofErr w:type="spellEnd"/>
+      <w:r>
+        <w:rPr>
+          <w:sz w:val="24"/>
+          <w:szCs w:val="24"/>
+        </w:rPr>
+        <w:t xml:space="preserve"> integrierte </w:t>
+      </w:r>
+      <w:proofErr w:type="spellStart"/>
+      <w:r>
+        <w:rPr>
+          <w:sz w:val="24"/>
+          <w:szCs w:val="24"/>
+        </w:rPr>
+        <w:t>GitLab</w:t>
+      </w:r>
+      <w:proofErr w:type="spellEnd"/>
+      <w:r>
+        <w:rPr>
+          <w:sz w:val="24"/>
+          <w:szCs w:val="24"/>
+        </w:rPr>
+        <w:t xml:space="preserve">. </w:t>
       </w:r>
     </w:p>
     <w:p>
@@ -487,7 +664,15 @@
         </w:numPr>
       </w:pPr>
       <w:r>
-        <w:t xml:space="preserve">Nach ein paar Überlegungen, entschieden wir uns als SCRUM-Tool Azure DevOps </w:t>
+        <w:t xml:space="preserve">Nach ein paar Überlegungen, entschieden wir uns als SCRUM-Tool Azure </w:t>
+      </w:r>
+      <w:proofErr w:type="spellStart"/>
+      <w:r>
+        <w:t>DevOps</w:t>
+      </w:r>
+      <w:proofErr w:type="spellEnd"/>
+      <w:r>
+        <w:t xml:space="preserve"> </w:t>
       </w:r>
       <w:r>
         <w:t>einzusetze</w:t>
@@ -514,7 +699,23 @@
           <w:sz w:val="24"/>
           <w:szCs w:val="24"/>
         </w:rPr>
-        <w:t>Entwicklungsprozess Dev-Team</w:t>
+        <w:t xml:space="preserve">Entwicklungsprozess </w:t>
+      </w:r>
+      <w:proofErr w:type="spellStart"/>
+      <w:r>
+        <w:rPr>
+          <w:sz w:val="24"/>
+          <w:szCs w:val="24"/>
+        </w:rPr>
+        <w:t>Dev</w:t>
+      </w:r>
+      <w:proofErr w:type="spellEnd"/>
+      <w:r>
+        <w:rPr>
+          <w:sz w:val="24"/>
+          <w:szCs w:val="24"/>
+        </w:rPr>
+        <w:t>-Team</w:t>
       </w:r>
     </w:p>
     <w:sectPr>

</xml_diff>